<commit_message>
Actualizacion de plan de pruebas
</commit_message>
<xml_diff>
--- a/Plan de Pruebas/Plan de pruebas - SOPAS .docx
+++ b/Plan de Pruebas/Plan de pruebas - SOPAS .docx
@@ -35,9 +35,11 @@
           <w:numId w:val="4"/>
         </w:numPr>
       </w:pPr>
+      <w:proofErr w:type="spellStart"/>
       <w:r>
         <w:t>Andr</w:t>
       </w:r>
+      <w:proofErr w:type="spellEnd"/>
       <w:r>
         <w:rPr>
           <w:lang w:val="es-CO"/>
@@ -129,8 +131,61 @@
       </w:pPr>
     </w:p>
     <w:p>
-      <w:r>
-        <w:t>Encora, una empresa líder en la industria de servicios digitales nativos, ingeniería de productos y experiencia digital, ha encargado a los estudiantes de quinto semestre de la Universidad Icesi la creación de un proyecto de "Online Marketplace for freelancers" como parte de la asignatura de Proyecto Integrador . Este proyecto tiene como objetivo desarrollar una plataforma en línea que facilite la interacción entre freelancers y clientes (empresas contratistas). Durante el desarrollo, los estudiantes no solo adquirirán habilidades técnicas en Django (backend), desarrollo web (frontend), y manejo de bases de datos, sino que también profundizará en el uso de metodologías ágiles como Scrum, permitiéndoles obtener una experiencia integral en tecnologías avanzadas y prácticas de desarrollo colaborativo.</w:t>
+      <w:proofErr w:type="spellStart"/>
+      <w:r>
+        <w:t>Encora</w:t>
+      </w:r>
+      <w:proofErr w:type="spellEnd"/>
+      <w:r>
+        <w:t xml:space="preserve">, una empresa líder en la industria de servicios digitales nativos, ingeniería de productos y experiencia digital, ha encargado a los estudiantes de quinto semestre de la Universidad Icesi la creación de un proyecto de "Online Marketplace </w:t>
+      </w:r>
+      <w:proofErr w:type="spellStart"/>
+      <w:r>
+        <w:t>for</w:t>
+      </w:r>
+      <w:proofErr w:type="spellEnd"/>
+      <w:r>
+        <w:t xml:space="preserve"> </w:t>
+      </w:r>
+      <w:proofErr w:type="spellStart"/>
+      <w:r>
+        <w:t>freelancers</w:t>
+      </w:r>
+      <w:proofErr w:type="spellEnd"/>
+      <w:r>
+        <w:t xml:space="preserve">" como parte de la asignatura de Proyecto </w:t>
+      </w:r>
+      <w:proofErr w:type="gramStart"/>
+      <w:r>
+        <w:t>Integrador .</w:t>
+      </w:r>
+      <w:proofErr w:type="gramEnd"/>
+      <w:r>
+        <w:t xml:space="preserve"> Este proyecto tiene como objetivo desarrollar una plataforma en línea que facilite la interacción entre </w:t>
+      </w:r>
+      <w:proofErr w:type="spellStart"/>
+      <w:r>
+        <w:t>freelancers</w:t>
+      </w:r>
+      <w:proofErr w:type="spellEnd"/>
+      <w:r>
+        <w:t xml:space="preserve"> y clientes (empresas contratistas). Durante el desarrollo, los estudiantes no solo adquirirán habilidades técnicas en Django (</w:t>
+      </w:r>
+      <w:proofErr w:type="spellStart"/>
+      <w:r>
+        <w:t>backend</w:t>
+      </w:r>
+      <w:proofErr w:type="spellEnd"/>
+      <w:r>
+        <w:t>), desarrollo web (</w:t>
+      </w:r>
+      <w:proofErr w:type="spellStart"/>
+      <w:r>
+        <w:t>frontend</w:t>
+      </w:r>
+      <w:proofErr w:type="spellEnd"/>
+      <w:r>
+        <w:t>), y manejo de bases de datos, sino que también profundizará en el uso de metodologías ágiles como Scrum, permitiéndoles obtener una experiencia integral en tecnologías avanzadas y prácticas de desarrollo colaborativo.</w:t>
       </w:r>
     </w:p>
     <w:p>
@@ -600,7 +655,15 @@
         <w:t xml:space="preserve"> </w:t>
       </w:r>
       <w:r>
-        <w:t>procesamiento de pagos a los freelancers.</w:t>
+        <w:t xml:space="preserve">procesamiento de pagos a los </w:t>
+      </w:r>
+      <w:proofErr w:type="spellStart"/>
+      <w:r>
+        <w:t>freelancers</w:t>
+      </w:r>
+      <w:proofErr w:type="spellEnd"/>
+      <w:r>
+        <w:t>.</w:t>
       </w:r>
     </w:p>
     <w:p>
@@ -633,7 +696,15 @@
         <w:spacing w:before="100" w:beforeAutospacing="1" w:after="100" w:afterAutospacing="1" w:line="240" w:lineRule="auto"/>
       </w:pPr>
       <w:r>
-        <w:t>Validación del sistema de búsqueda, asegurando que los usuarios puedan encontrar proyectos y freelancers con base en criterios específicos.</w:t>
+        <w:t xml:space="preserve">Validación del sistema de búsqueda, asegurando que los usuarios puedan encontrar proyectos y </w:t>
+      </w:r>
+      <w:proofErr w:type="spellStart"/>
+      <w:r>
+        <w:t>freelancers</w:t>
+      </w:r>
+      <w:proofErr w:type="spellEnd"/>
+      <w:r>
+        <w:t xml:space="preserve"> con base en criterios específicos.</w:t>
       </w:r>
     </w:p>
     <w:p>
@@ -776,8 +847,13 @@
         </w:numPr>
         <w:spacing w:before="100" w:beforeAutospacing="1" w:after="100" w:afterAutospacing="1" w:line="240" w:lineRule="auto"/>
       </w:pPr>
-      <w:r>
-        <w:t>Asegurar que la plataforma pueda manejar múltiples usuarios y transacciones simultáneamente sin comprometer el rendimiento.</w:t>
+      <w:proofErr w:type="gramStart"/>
+      <w:r>
+        <w:t>Asegurar</w:t>
+      </w:r>
+      <w:proofErr w:type="gramEnd"/>
+      <w:r>
+        <w:t xml:space="preserve"> que la plataforma pueda manejar múltiples usuarios y transacciones simultáneamente sin comprometer el rendimiento.</w:t>
       </w:r>
     </w:p>
     <w:p>
@@ -985,7 +1061,21 @@
         <w:rPr>
           <w:lang w:val="es-CO"/>
         </w:rPr>
-        <w:t xml:space="preserve"> Este rol será asumido por el Gerente de Pruebas, quien será responsable de supervisar y coordinar todas las actividades de prueba dentro del equipo SCRUM. El Scrum Master (Gerente de Pruebas) se asegurará de que el plan de pruebas se ejecute correctamente, facilitando las ceremonias SCRUM (como las reuniones diarias, planificaciones de sprint, y revisiones), y reportará el progreso a los stakeholders.</w:t>
+        <w:t xml:space="preserve"> Este rol será asumido por el Gerente de Pruebas, quien será responsable de supervisar y coordinar todas las actividades de prueba dentro del equipo SCRUM. El Scrum Master (Gerente de Pruebas) se asegurará de que el plan de pruebas se ejecute correctamente, facilitando las ceremonias SCRUM (como las reuniones diarias, planificaciones de sprint, y revisiones), y reportará el progreso a los </w:t>
+      </w:r>
+      <w:proofErr w:type="spellStart"/>
+      <w:r>
+        <w:rPr>
+          <w:lang w:val="es-CO"/>
+        </w:rPr>
+        <w:t>stakeholders</w:t>
+      </w:r>
+      <w:proofErr w:type="spellEnd"/>
+      <w:r>
+        <w:rPr>
+          <w:lang w:val="es-CO"/>
+        </w:rPr>
+        <w:t>.</w:t>
       </w:r>
     </w:p>
     <w:p>
@@ -996,13 +1086,41 @@
           <w:lang w:val="es-CO"/>
         </w:rPr>
       </w:pPr>
+      <w:proofErr w:type="spellStart"/>
       <w:r>
         <w:rPr>
           <w:b/>
           <w:bCs/>
           <w:lang w:val="es-CO"/>
         </w:rPr>
-        <w:t>Product Owner (Analista de Pruebas - Rojo):</w:t>
+        <w:t>Product</w:t>
+      </w:r>
+      <w:proofErr w:type="spellEnd"/>
+      <w:r>
+        <w:rPr>
+          <w:b/>
+          <w:bCs/>
+          <w:lang w:val="es-CO"/>
+        </w:rPr>
+        <w:t xml:space="preserve"> </w:t>
+      </w:r>
+      <w:proofErr w:type="spellStart"/>
+      <w:r>
+        <w:rPr>
+          <w:b/>
+          <w:bCs/>
+          <w:lang w:val="es-CO"/>
+        </w:rPr>
+        <w:t>Owner</w:t>
+      </w:r>
+      <w:proofErr w:type="spellEnd"/>
+      <w:r>
+        <w:rPr>
+          <w:b/>
+          <w:bCs/>
+          <w:lang w:val="es-CO"/>
+        </w:rPr>
+        <w:t xml:space="preserve"> (Analista de Pruebas - Rojo):</w:t>
       </w:r>
     </w:p>
     <w:p>
@@ -1026,7 +1144,49 @@
         <w:rPr>
           <w:lang w:val="es-CO"/>
         </w:rPr>
-        <w:t xml:space="preserve"> Este rol será desempeñado por el Analista de Pruebas, quien será el encargado de definir y priorizar los casos de prueba en el backlog del producto, asegurándose de que todas las funcionalidades críticas sean evaluadas. El Product Owner (Analista de Pruebas) también documentará los casos de prueba basados en los requerimientos del sistema y trabajará estrechamente con los stakeholders para clarificar las expectativas y prioridades del proyecto.</w:t>
+        <w:t xml:space="preserve"> Este rol será desempeñado por el Analista de Pruebas, quien será el encargado de definir y priorizar los casos de prueba en el backlog del producto, asegurándose de que todas las funcionalidades críticas sean evaluadas. El </w:t>
+      </w:r>
+      <w:proofErr w:type="spellStart"/>
+      <w:r>
+        <w:rPr>
+          <w:lang w:val="es-CO"/>
+        </w:rPr>
+        <w:t>Product</w:t>
+      </w:r>
+      <w:proofErr w:type="spellEnd"/>
+      <w:r>
+        <w:rPr>
+          <w:lang w:val="es-CO"/>
+        </w:rPr>
+        <w:t xml:space="preserve"> </w:t>
+      </w:r>
+      <w:proofErr w:type="spellStart"/>
+      <w:r>
+        <w:rPr>
+          <w:lang w:val="es-CO"/>
+        </w:rPr>
+        <w:t>Owner</w:t>
+      </w:r>
+      <w:proofErr w:type="spellEnd"/>
+      <w:r>
+        <w:rPr>
+          <w:lang w:val="es-CO"/>
+        </w:rPr>
+        <w:t xml:space="preserve"> (Analista de Pruebas) también documentará los casos de prueba basados en los requerimientos del sistema y trabajará estrechamente con los </w:t>
+      </w:r>
+      <w:proofErr w:type="spellStart"/>
+      <w:r>
+        <w:rPr>
+          <w:lang w:val="es-CO"/>
+        </w:rPr>
+        <w:t>stakeholders</w:t>
+      </w:r>
+      <w:proofErr w:type="spellEnd"/>
+      <w:r>
+        <w:rPr>
+          <w:lang w:val="es-CO"/>
+        </w:rPr>
+        <w:t xml:space="preserve"> para clarificar las expectativas y prioridades del proyecto.</w:t>
       </w:r>
     </w:p>
     <w:p>
@@ -1067,7 +1227,21 @@
         <w:rPr>
           <w:lang w:val="es-CO"/>
         </w:rPr>
-        <w:t xml:space="preserve"> Los Ingenieros de Pruebas formarán parte del Equipo de Desarrollo en SCRUM. Serán responsables de ejecutar los casos de prueba durante los sprints, documentar los resultados, reportar defectos y colaborar activamente con el resto del equipo de desarrollo para resolver los problemas encontrados. Además, participarán en la planificación del sprint y en la revisión de las pruebas realizadas.</w:t>
+        <w:t xml:space="preserve"> Los Ingenieros de Pruebas formarán parte del Equipo de Desarrollo en SCRUM. Serán responsables de ejecutar los casos de prueba durante los </w:t>
+      </w:r>
+      <w:proofErr w:type="spellStart"/>
+      <w:r>
+        <w:rPr>
+          <w:lang w:val="es-CO"/>
+        </w:rPr>
+        <w:t>sprints</w:t>
+      </w:r>
+      <w:proofErr w:type="spellEnd"/>
+      <w:r>
+        <w:rPr>
+          <w:lang w:val="es-CO"/>
+        </w:rPr>
+        <w:t>, documentar los resultados, reportar defectos y colaborar activamente con el resto del equipo de desarrollo para resolver los problemas encontrados. Además, participarán en la planificación del sprint y en la revisión de las pruebas realizadas.</w:t>
       </w:r>
     </w:p>
     <w:p>
@@ -1148,12 +1322,23 @@
           <w:highlight w:val="white"/>
         </w:rPr>
       </w:pPr>
+      <w:proofErr w:type="spellStart"/>
+      <w:proofErr w:type="gramStart"/>
       <w:r>
         <w:rPr>
           <w:color w:val="0D0D0D"/>
           <w:highlight w:val="white"/>
         </w:rPr>
-        <w:t>Participantes:Todos los miembros del equipo</w:t>
+        <w:t>Participantes:Todos</w:t>
+      </w:r>
+      <w:proofErr w:type="spellEnd"/>
+      <w:proofErr w:type="gramEnd"/>
+      <w:r>
+        <w:rPr>
+          <w:color w:val="0D0D0D"/>
+          <w:highlight w:val="white"/>
+        </w:rPr>
+        <w:t xml:space="preserve"> los miembros del equipo</w:t>
       </w:r>
     </w:p>
     <w:p>
@@ -1217,12 +1402,23 @@
           <w:highlight w:val="white"/>
         </w:rPr>
       </w:pPr>
+      <w:proofErr w:type="spellStart"/>
+      <w:proofErr w:type="gramStart"/>
       <w:r>
         <w:rPr>
           <w:color w:val="0D0D0D"/>
           <w:highlight w:val="white"/>
         </w:rPr>
-        <w:t>Participantes:Todos los miembros del equipo</w:t>
+        <w:t>Participantes:Todos</w:t>
+      </w:r>
+      <w:proofErr w:type="spellEnd"/>
+      <w:proofErr w:type="gramEnd"/>
+      <w:r>
+        <w:rPr>
+          <w:color w:val="0D0D0D"/>
+          <w:highlight w:val="white"/>
+        </w:rPr>
+        <w:t xml:space="preserve"> los miembros del equipo</w:t>
       </w:r>
     </w:p>
     <w:p>
@@ -1253,7 +1449,21 @@
         <w:rPr>
           <w:b/>
         </w:rPr>
-        <w:t>Reuniones con Stakeholders:</w:t>
+        <w:t xml:space="preserve">Reuniones con </w:t>
+      </w:r>
+      <w:proofErr w:type="spellStart"/>
+      <w:r>
+        <w:rPr>
+          <w:b/>
+        </w:rPr>
+        <w:t>Stakeholders</w:t>
+      </w:r>
+      <w:proofErr w:type="spellEnd"/>
+      <w:r>
+        <w:rPr>
+          <w:b/>
+        </w:rPr>
+        <w:t>:</w:t>
       </w:r>
     </w:p>
     <w:p>
@@ -1275,7 +1485,21 @@
         <w:rPr>
           <w:color w:val="0D0D0D"/>
         </w:rPr>
-        <w:t>Objetivo: Presentar avances, discutir problemas críticos y recibir feedback.</w:t>
+        <w:t xml:space="preserve">Objetivo: Presentar avances, discutir problemas críticos y recibir </w:t>
+      </w:r>
+      <w:proofErr w:type="spellStart"/>
+      <w:r>
+        <w:rPr>
+          <w:color w:val="0D0D0D"/>
+        </w:rPr>
+        <w:t>feedback</w:t>
+      </w:r>
+      <w:proofErr w:type="spellEnd"/>
+      <w:r>
+        <w:rPr>
+          <w:color w:val="0D0D0D"/>
+        </w:rPr>
+        <w:t>.</w:t>
       </w:r>
     </w:p>
     <w:p>
@@ -1297,7 +1521,21 @@
         <w:rPr>
           <w:color w:val="0D0D0D"/>
         </w:rPr>
-        <w:t>Participantes: Gerente de Pruebas, Analistas de Pruebas, Ingenieros de Pruebas, Stakeholders.</w:t>
+        <w:t xml:space="preserve">Participantes: Gerente de Pruebas, Analistas de Pruebas, Ingenieros de Pruebas, </w:t>
+      </w:r>
+      <w:proofErr w:type="spellStart"/>
+      <w:r>
+        <w:rPr>
+          <w:color w:val="0D0D0D"/>
+        </w:rPr>
+        <w:t>Stakeholders</w:t>
+      </w:r>
+      <w:proofErr w:type="spellEnd"/>
+      <w:r>
+        <w:rPr>
+          <w:color w:val="0D0D0D"/>
+        </w:rPr>
+        <w:t>.</w:t>
       </w:r>
     </w:p>
     <w:p>
@@ -1881,7 +2119,15 @@
               <w:t>Revisión de requisitos, diseño de casos de prueba</w:t>
             </w:r>
             <w:r>
-              <w:t>, figma, gestión de jira, diseño de diagrama de clases, bases de datos, diagrama de casos de usos, diagrama de secuencia, y la gestión de la organización de los informes de jira</w:t>
+              <w:t xml:space="preserve">, </w:t>
+            </w:r>
+            <w:proofErr w:type="spellStart"/>
+            <w:r>
+              <w:t>figma</w:t>
+            </w:r>
+            <w:proofErr w:type="spellEnd"/>
+            <w:r>
+              <w:t>, gestión de jira, diseño de diagrama de clases, bases de datos, diagrama de casos de usos, diagrama de secuencia, y la gestión de la organización de los informes de jira</w:t>
             </w:r>
           </w:p>
         </w:tc>
@@ -1905,6 +2151,15 @@
               </w:rPr>
             </w:pPr>
             <w:r>
+              <w:rPr>
+                <w:highlight w:val="red"/>
+              </w:rPr>
+              <w:t>X</w:t>
+            </w:r>
+            <w:r>
+              <w:rPr>
+                <w:highlight w:val="yellow"/>
+              </w:rPr>
               <w:t>X</w:t>
             </w:r>
             <w:r>
@@ -1935,6 +2190,9 @@
               </w:rPr>
             </w:pPr>
             <w:r>
+              <w:rPr>
+                <w:highlight w:val="yellow"/>
+              </w:rPr>
               <w:t>X</w:t>
             </w:r>
             <w:r>
@@ -1943,6 +2201,13 @@
               </w:rPr>
               <w:t>X</w:t>
             </w:r>
+            <w:r>
+              <w:rPr>
+                <w:highlight w:val="red"/>
+                <w:shd w:val="clear" w:color="auto" w:fill="93C47D"/>
+              </w:rPr>
+              <w:t>X</w:t>
+            </w:r>
           </w:p>
         </w:tc>
         <w:tc>
@@ -2242,11 +2507,13 @@
               <w:widowControl w:val="0"/>
               <w:spacing w:line="240" w:lineRule="auto"/>
               <w:rPr>
+                <w:highlight w:val="green"/>
                 <w:shd w:val="clear" w:color="auto" w:fill="93C47D"/>
               </w:rPr>
             </w:pPr>
             <w:r>
               <w:rPr>
+                <w:highlight w:val="green"/>
                 <w:shd w:val="clear" w:color="auto" w:fill="93C47D"/>
               </w:rPr>
               <w:t>X</w:t>
@@ -2269,11 +2536,13 @@
               <w:widowControl w:val="0"/>
               <w:spacing w:line="240" w:lineRule="auto"/>
               <w:rPr>
+                <w:highlight w:val="green"/>
                 <w:shd w:val="clear" w:color="auto" w:fill="93C47D"/>
               </w:rPr>
             </w:pPr>
             <w:r>
               <w:rPr>
+                <w:highlight w:val="green"/>
                 <w:shd w:val="clear" w:color="auto" w:fill="93C47D"/>
               </w:rPr>
               <w:t>X</w:t>
@@ -2574,15 +2843,26 @@
               <w:widowControl w:val="0"/>
               <w:spacing w:line="240" w:lineRule="auto"/>
               <w:rPr>
+                <w:highlight w:val="green"/>
                 <w:shd w:val="clear" w:color="auto" w:fill="B6D7A8"/>
               </w:rPr>
             </w:pPr>
+            <w:proofErr w:type="spellStart"/>
             <w:r>
               <w:rPr>
+                <w:highlight w:val="yellow"/>
+                <w:shd w:val="clear" w:color="auto" w:fill="B6D7A8"/>
+              </w:rPr>
+              <w:t>X</w:t>
+            </w:r>
+            <w:r>
+              <w:rPr>
+                <w:highlight w:val="green"/>
                 <w:shd w:val="clear" w:color="auto" w:fill="B6D7A8"/>
               </w:rPr>
               <w:t>x</w:t>
             </w:r>
+            <w:proofErr w:type="spellEnd"/>
           </w:p>
         </w:tc>
         <w:tc>
@@ -2601,11 +2881,13 @@
               <w:widowControl w:val="0"/>
               <w:spacing w:line="240" w:lineRule="auto"/>
               <w:rPr>
+                <w:highlight w:val="green"/>
                 <w:shd w:val="clear" w:color="auto" w:fill="B6D7A8"/>
               </w:rPr>
             </w:pPr>
             <w:r>
               <w:rPr>
+                <w:highlight w:val="green"/>
                 <w:shd w:val="clear" w:color="auto" w:fill="B6D7A8"/>
               </w:rPr>
               <w:t>x</w:t>
@@ -2627,10 +2909,24 @@
             <w:pPr>
               <w:widowControl w:val="0"/>
               <w:spacing w:line="240" w:lineRule="auto"/>
-            </w:pPr>
+              <w:rPr>
+                <w:highlight w:val="green"/>
+              </w:rPr>
+            </w:pPr>
+            <w:proofErr w:type="spellStart"/>
             <w:r>
+              <w:rPr>
+                <w:highlight w:val="green"/>
+              </w:rPr>
               <w:t>x</w:t>
             </w:r>
+            <w:r>
+              <w:rPr>
+                <w:highlight w:val="yellow"/>
+              </w:rPr>
+              <w:t>x</w:t>
+            </w:r>
+            <w:proofErr w:type="spellEnd"/>
           </w:p>
         </w:tc>
         <w:tc>
@@ -2784,8 +3080,13 @@
               <w:spacing w:line="240" w:lineRule="auto"/>
             </w:pPr>
             <w:r>
-              <w:t>Pruebas de integración con pasarelas de pago, validación del proceso de pagos a freelancers</w:t>
+              <w:t xml:space="preserve">Pruebas de integración con pasarelas de pago, validación del proceso de pagos a </w:t>
             </w:r>
+            <w:proofErr w:type="spellStart"/>
+            <w:r>
+              <w:t>freelancers</w:t>
+            </w:r>
+            <w:proofErr w:type="spellEnd"/>
             <w:r>
               <w:t>.</w:t>
             </w:r>
@@ -2936,9 +3237,20 @@
               <w:widowControl w:val="0"/>
               <w:spacing w:line="240" w:lineRule="auto"/>
             </w:pPr>
+            <w:proofErr w:type="spellStart"/>
             <w:r>
+              <w:rPr>
+                <w:highlight w:val="yellow"/>
+              </w:rPr>
               <w:t>x</w:t>
             </w:r>
+            <w:r>
+              <w:rPr>
+                <w:highlight w:val="green"/>
+              </w:rPr>
+              <w:t>x</w:t>
+            </w:r>
+            <w:proofErr w:type="spellEnd"/>
           </w:p>
         </w:tc>
         <w:tc>
@@ -2958,6 +3270,9 @@
               <w:spacing w:line="240" w:lineRule="auto"/>
             </w:pPr>
             <w:r>
+              <w:rPr>
+                <w:highlight w:val="green"/>
+              </w:rPr>
               <w:t>X</w:t>
             </w:r>
           </w:p>
@@ -3261,8 +3576,14 @@
             <w:pPr>
               <w:widowControl w:val="0"/>
               <w:spacing w:line="240" w:lineRule="auto"/>
+              <w:rPr>
+                <w:highlight w:val="green"/>
+              </w:rPr>
             </w:pPr>
             <w:r>
+              <w:rPr>
+                <w:highlight w:val="green"/>
+              </w:rPr>
               <w:t>x</w:t>
             </w:r>
           </w:p>
@@ -3282,8 +3603,14 @@
             <w:pPr>
               <w:widowControl w:val="0"/>
               <w:spacing w:line="240" w:lineRule="auto"/>
+              <w:rPr>
+                <w:highlight w:val="green"/>
+              </w:rPr>
             </w:pPr>
             <w:r>
+              <w:rPr>
+                <w:highlight w:val="green"/>
+              </w:rPr>
               <w:t>x</w:t>
             </w:r>
           </w:p>
@@ -3589,6 +3916,9 @@
               <w:spacing w:line="240" w:lineRule="auto"/>
             </w:pPr>
             <w:r>
+              <w:rPr>
+                <w:highlight w:val="green"/>
+              </w:rPr>
               <w:t>x</w:t>
             </w:r>
           </w:p>
@@ -3610,6 +3940,9 @@
               <w:spacing w:line="240" w:lineRule="auto"/>
             </w:pPr>
             <w:r>
+              <w:rPr>
+                <w:highlight w:val="red"/>
+              </w:rPr>
               <w:t>x</w:t>
             </w:r>
           </w:p>
@@ -3685,7 +4018,15 @@
         <w:jc w:val="both"/>
       </w:pPr>
       <w:r>
-        <w:t>Para garantizar un proceso de pruebas eficiente y organizado, se utilizarán diversas herramientas de apoyo que facilitarán la automatización, gestión y seguimiento de las pruebas. A continuación se detallan las principales herramientas que se emplearán:</w:t>
+        <w:t xml:space="preserve">Para garantizar un proceso de pruebas eficiente y organizado, se utilizarán diversas herramientas de apoyo que facilitarán la automatización, gestión y seguimiento de las pruebas. A </w:t>
+      </w:r>
+      <w:proofErr w:type="gramStart"/>
+      <w:r>
+        <w:t>continuación</w:t>
+      </w:r>
+      <w:proofErr w:type="gramEnd"/>
+      <w:r>
+        <w:t xml:space="preserve"> se detallan las principales herramientas que se emplearán:</w:t>
       </w:r>
     </w:p>
     <w:p>
@@ -3711,23 +4052,48 @@
         </w:numPr>
         <w:spacing w:after="240"/>
       </w:pPr>
+      <w:proofErr w:type="spellStart"/>
       <w:r>
         <w:rPr>
           <w:b/>
         </w:rPr>
         <w:t>Selenium</w:t>
       </w:r>
+      <w:proofErr w:type="spellEnd"/>
     </w:p>
     <w:p>
       <w:pPr>
         <w:spacing w:after="240"/>
         <w:ind w:left="1440"/>
       </w:pPr>
-      <w:r>
-        <w:t>Selenium es una suite de herramientas para la automatización de pruebas de aplicaciones web. Permite simular interacciones de usuario en navegadores web y automatizar la ejecución de casos de prueba.Se utilizará para automatizar las pruebas funcionales y de regresión del s</w:t>
-      </w:r>
-      <w:r>
-        <w:t>oftware “Freelancers Marketplace</w:t>
+      <w:proofErr w:type="spellStart"/>
+      <w:r>
+        <w:t>Selenium</w:t>
+      </w:r>
+      <w:proofErr w:type="spellEnd"/>
+      <w:r>
+        <w:t xml:space="preserve"> es una suite de herramientas para la automatización de pruebas de aplicaciones web. Permite simular interacciones de usuario en navegadores web y automatizar la ejecución de casos de </w:t>
+      </w:r>
+      <w:proofErr w:type="spellStart"/>
+      <w:proofErr w:type="gramStart"/>
+      <w:r>
+        <w:t>prueba.Se</w:t>
+      </w:r>
+      <w:proofErr w:type="spellEnd"/>
+      <w:proofErr w:type="gramEnd"/>
+      <w:r>
+        <w:t xml:space="preserve"> utilizará para automatizar las pruebas funcionales y de regresión del s</w:t>
+      </w:r>
+      <w:r>
+        <w:t>oftware “</w:t>
+      </w:r>
+      <w:proofErr w:type="spellStart"/>
+      <w:r>
+        <w:t>Freelancers</w:t>
+      </w:r>
+      <w:proofErr w:type="spellEnd"/>
+      <w:r>
+        <w:t xml:space="preserve"> Marketplace</w:t>
       </w:r>
       <w:r>
         <w:t>", asegurando que las funcionalidades de la aplicación web se comporten como se espera.</w:t>
@@ -3820,7 +4186,15 @@
         </w:rPr>
       </w:pPr>
       <w:r>
-        <w:t>Bootstrap es un framework de diseño web que facilita la creación de interfaces responsivas y atractivas. Se empleará para el desarrollo de la interfaz de usuario del software, asegurando un diseño consistente y adaptable a diferentes dispositivos.</w:t>
+        <w:t xml:space="preserve">Bootstrap es un </w:t>
+      </w:r>
+      <w:proofErr w:type="spellStart"/>
+      <w:r>
+        <w:t>framework</w:t>
+      </w:r>
+      <w:proofErr w:type="spellEnd"/>
+      <w:r>
+        <w:t xml:space="preserve"> de diseño web que facilita la creación de interfaces responsivas y atractivas. Se empleará para el desarrollo de la interfaz de usuario del software, asegurando un diseño consistente y adaptable a diferentes dispositivos.</w:t>
       </w:r>
     </w:p>
     <w:p>
@@ -3889,7 +4263,31 @@
         <w:ind w:left="1440"/>
       </w:pPr>
       <w:r>
-        <w:t>GitHub es una plataforma de alojamiento de código basada en Git que facilita la colaboración y la gestión de proyectos. Se utilizará para almacenar el código fuente del proyecto, gestionar issues, pull requests, y colaborar con el equipo de desarrollo.</w:t>
+        <w:t xml:space="preserve">GitHub es una plataforma de alojamiento de código basada en Git que facilita la colaboración y la gestión de proyectos. Se utilizará para almacenar el código fuente del proyecto, gestionar </w:t>
+      </w:r>
+      <w:proofErr w:type="spellStart"/>
+      <w:r>
+        <w:t>issues</w:t>
+      </w:r>
+      <w:proofErr w:type="spellEnd"/>
+      <w:r>
+        <w:t xml:space="preserve">, </w:t>
+      </w:r>
+      <w:proofErr w:type="spellStart"/>
+      <w:r>
+        <w:t>pull</w:t>
+      </w:r>
+      <w:proofErr w:type="spellEnd"/>
+      <w:r>
+        <w:t xml:space="preserve"> </w:t>
+      </w:r>
+      <w:proofErr w:type="spellStart"/>
+      <w:r>
+        <w:t>requests</w:t>
+      </w:r>
+      <w:proofErr w:type="spellEnd"/>
+      <w:r>
+        <w:t>, y colaborar con el equipo de desarrollo.</w:t>
       </w:r>
     </w:p>
     <w:p>
@@ -3974,13 +4372,45 @@
           <w:b/>
           <w:bCs/>
         </w:rPr>
-        <w:t>Visual Studio Code (VS Code)</w:t>
-      </w:r>
+        <w:t xml:space="preserve">Visual Studio </w:t>
+      </w:r>
+      <w:proofErr w:type="spellStart"/>
       <w:r>
         <w:rPr>
           <w:b/>
           <w:bCs/>
         </w:rPr>
+        <w:t>Code</w:t>
+      </w:r>
+      <w:proofErr w:type="spellEnd"/>
+      <w:r>
+        <w:rPr>
+          <w:b/>
+          <w:bCs/>
+        </w:rPr>
+        <w:t xml:space="preserve"> (VS </w:t>
+      </w:r>
+      <w:proofErr w:type="spellStart"/>
+      <w:r>
+        <w:rPr>
+          <w:b/>
+          <w:bCs/>
+        </w:rPr>
+        <w:t>Code</w:t>
+      </w:r>
+      <w:proofErr w:type="spellEnd"/>
+      <w:r>
+        <w:rPr>
+          <w:b/>
+          <w:bCs/>
+        </w:rPr>
+        <w:t>)</w:t>
+      </w:r>
+      <w:r>
+        <w:rPr>
+          <w:b/>
+          <w:bCs/>
+        </w:rPr>
         <w:tab/>
       </w:r>
     </w:p>
@@ -3994,7 +4424,15 @@
         </w:rPr>
       </w:pPr>
       <w:r>
-        <w:t>Visual Studio Code es un editor de código fuente ligero pero potente, con soporte para una amplia variedad de lenguajes de programación y herramientas de desarrollo. Se utilizará como editor principal para el desarrollo del proyecto, aprovechando sus capacidades de depuración y extensibilidad.</w:t>
+        <w:t xml:space="preserve">Visual Studio </w:t>
+      </w:r>
+      <w:proofErr w:type="spellStart"/>
+      <w:r>
+        <w:t>Code</w:t>
+      </w:r>
+      <w:proofErr w:type="spellEnd"/>
+      <w:r>
+        <w:t xml:space="preserve"> es un editor de código fuente ligero pero potente, con soporte para una amplia variedad de lenguajes de programación y herramientas de desarrollo. Se utilizará como editor principal para el desarrollo del proyecto, aprovechando sus capacidades de depuración y extensibilidad.</w:t>
       </w:r>
     </w:p>
     <w:p>
@@ -4010,6 +4448,7 @@
           <w:bCs/>
         </w:rPr>
       </w:pPr>
+      <w:proofErr w:type="spellStart"/>
       <w:r>
         <w:rPr>
           <w:b/>
@@ -4017,14 +4456,20 @@
         </w:rPr>
         <w:t>PyCharm</w:t>
       </w:r>
+      <w:proofErr w:type="spellEnd"/>
     </w:p>
     <w:p>
       <w:pPr>
         <w:spacing w:after="240"/>
         <w:ind w:left="1440"/>
       </w:pPr>
-      <w:r>
-        <w:t>PyCharm es un entorno de desarrollo integrado (IDE) para Python que proporciona herramientas avanzadas para la escritura, depuración y refactorización de código Python. Será utilizado para facilitar el desarrollo de software de alta calidad en Python.</w:t>
+      <w:proofErr w:type="spellStart"/>
+      <w:r>
+        <w:t>PyCharm</w:t>
+      </w:r>
+      <w:proofErr w:type="spellEnd"/>
+      <w:r>
+        <w:t xml:space="preserve"> es un entorno de desarrollo integrado (IDE) para Python que proporciona herramientas avanzadas para la escritura, depuración y refactorización de código Python. Será utilizado para facilitar el desarrollo de software de alta calidad en Python.</w:t>
       </w:r>
     </w:p>
     <w:p>
@@ -4059,7 +4504,31 @@
         <w:ind w:left="1440"/>
       </w:pPr>
       <w:r>
-        <w:t>Django es un framework de desarrollo web en Python que permite crear aplicaciones web robustas y escalables. Se empleará para desarrollar el backend del software “Freelancers Marketplace", asegurando una arquitectura sólida y segura.</w:t>
+        <w:t xml:space="preserve">Django es un </w:t>
+      </w:r>
+      <w:proofErr w:type="spellStart"/>
+      <w:r>
+        <w:t>framework</w:t>
+      </w:r>
+      <w:proofErr w:type="spellEnd"/>
+      <w:r>
+        <w:t xml:space="preserve"> de desarrollo web en Python que permite crear aplicaciones web robustas y escalables. Se empleará para desarrollar el </w:t>
+      </w:r>
+      <w:proofErr w:type="spellStart"/>
+      <w:r>
+        <w:t>backend</w:t>
+      </w:r>
+      <w:proofErr w:type="spellEnd"/>
+      <w:r>
+        <w:t xml:space="preserve"> del software “</w:t>
+      </w:r>
+      <w:proofErr w:type="spellStart"/>
+      <w:r>
+        <w:t>Freelancers</w:t>
+      </w:r>
+      <w:proofErr w:type="spellEnd"/>
+      <w:r>
+        <w:t xml:space="preserve"> Marketplace", asegurando una arquitectura sólida y segura.</w:t>
       </w:r>
     </w:p>
     <w:p>
@@ -4116,11 +4585,19 @@
           <w:b/>
         </w:rPr>
       </w:pPr>
+      <w:proofErr w:type="gramStart"/>
       <w:r>
         <w:rPr>
           <w:b/>
         </w:rPr>
-        <w:t>Tipos de Prueba a Aplicar:</w:t>
+        <w:t>Tipos de Prueba a Aplicar</w:t>
+      </w:r>
+      <w:proofErr w:type="gramEnd"/>
+      <w:r>
+        <w:rPr>
+          <w:b/>
+        </w:rPr>
+        <w:t>:</w:t>
       </w:r>
     </w:p>
     <w:tbl>
@@ -4799,7 +5276,43 @@
           <w:sz w:val="22"/>
           <w:szCs w:val="22"/>
         </w:rPr>
-        <w:t>: Estas pruebas se llevarán a cabo para verificar la capacidad del sistema para manejar un gran número de proyectos y transacciones dentro de la plataforma Freelancer Marketplace. Se evaluará cómo el sistema gestiona altos volúmenes de datos, incluyendo la creación de proyectos, la búsqueda de freelancers, y la gestión de pagos, asegurando que el rendimiento y la funcionalidad se mantengan óptimos bajo condiciones de alta carga.</w:t>
+        <w:t xml:space="preserve">: Estas pruebas se llevarán a cabo para verificar la capacidad del sistema para manejar un gran número de proyectos y transacciones dentro de la plataforma </w:t>
+      </w:r>
+      <w:proofErr w:type="spellStart"/>
+      <w:r>
+        <w:rPr>
+          <w:rFonts w:ascii="Arial" w:hAnsi="Arial" w:cs="Arial"/>
+          <w:sz w:val="22"/>
+          <w:szCs w:val="22"/>
+        </w:rPr>
+        <w:t>Freelancer</w:t>
+      </w:r>
+      <w:proofErr w:type="spellEnd"/>
+      <w:r>
+        <w:rPr>
+          <w:rFonts w:ascii="Arial" w:hAnsi="Arial" w:cs="Arial"/>
+          <w:sz w:val="22"/>
+          <w:szCs w:val="22"/>
+        </w:rPr>
+        <w:t xml:space="preserve"> Marketplace. Se evaluará cómo el sistema gestiona altos volúmenes de datos, incluyendo la creación de proyectos, la búsqueda de </w:t>
+      </w:r>
+      <w:proofErr w:type="spellStart"/>
+      <w:r>
+        <w:rPr>
+          <w:rFonts w:ascii="Arial" w:hAnsi="Arial" w:cs="Arial"/>
+          <w:sz w:val="22"/>
+          <w:szCs w:val="22"/>
+        </w:rPr>
+        <w:t>freelancers</w:t>
+      </w:r>
+      <w:proofErr w:type="spellEnd"/>
+      <w:r>
+        <w:rPr>
+          <w:rFonts w:ascii="Arial" w:hAnsi="Arial" w:cs="Arial"/>
+          <w:sz w:val="22"/>
+          <w:szCs w:val="22"/>
+        </w:rPr>
+        <w:t>, y la gestión de pagos, asegurando que el rendimiento y la funcionalidad se mantengan óptimos bajo condiciones de alta carga.</w:t>
       </w:r>
     </w:p>
     <w:p>
@@ -4885,7 +5398,25 @@
           <w:sz w:val="22"/>
           <w:szCs w:val="22"/>
         </w:rPr>
-        <w:t>: Estas pruebas se centrarán en verificar que cada funcionalidad de la plataforma Freelancer Marketplace, como la creación de perfiles, la gestión de proyectos, y la ejecución de pagos, opere conforme a los requisitos especificados. Se asegurará que todas las funcionalidades esenciales del sistema estén implementadas correctamente y sin errores.</w:t>
+        <w:t xml:space="preserve">: Estas pruebas se centrarán en verificar que cada funcionalidad de la plataforma </w:t>
+      </w:r>
+      <w:proofErr w:type="spellStart"/>
+      <w:r>
+        <w:rPr>
+          <w:rFonts w:ascii="Arial" w:hAnsi="Arial" w:cs="Arial"/>
+          <w:sz w:val="22"/>
+          <w:szCs w:val="22"/>
+        </w:rPr>
+        <w:t>Freelancer</w:t>
+      </w:r>
+      <w:proofErr w:type="spellEnd"/>
+      <w:r>
+        <w:rPr>
+          <w:rFonts w:ascii="Arial" w:hAnsi="Arial" w:cs="Arial"/>
+          <w:sz w:val="22"/>
+          <w:szCs w:val="22"/>
+        </w:rPr>
+        <w:t xml:space="preserve"> Marketplace, como la creación de perfiles, la gestión de proyectos, y la ejecución de pagos, opere conforme a los requisitos especificados. Se asegurará que todas las funcionalidades esenciales del sistema estén implementadas correctamente y sin errores.</w:t>
       </w:r>
     </w:p>
     <w:p>
@@ -5183,8 +5714,17 @@
           <w:rFonts w:eastAsia="Times New Roman"/>
           <w:lang w:val="es-CO"/>
         </w:rPr>
-        <w:t>Búsqueda de Freelancers</w:t>
-      </w:r>
+        <w:t xml:space="preserve">Búsqueda de </w:t>
+      </w:r>
+      <w:proofErr w:type="spellStart"/>
+      <w:r>
+        <w:rPr>
+          <w:rFonts w:eastAsia="Times New Roman"/>
+          <w:lang w:val="es-CO"/>
+        </w:rPr>
+        <w:t>Freelancers</w:t>
+      </w:r>
+      <w:proofErr w:type="spellEnd"/>
     </w:p>
     <w:p>
       <w:pPr>
@@ -6122,8 +6662,13 @@
               <w:jc w:val="center"/>
             </w:pPr>
             <w:r>
-              <w:t>Asignación de proyectos a Freelancers</w:t>
+              <w:t xml:space="preserve">Asignación de proyectos a </w:t>
             </w:r>
+            <w:proofErr w:type="spellStart"/>
+            <w:r>
+              <w:t>Freelancers</w:t>
+            </w:r>
+            <w:proofErr w:type="spellEnd"/>
           </w:p>
         </w:tc>
       </w:tr>
@@ -6263,8 +6808,13 @@
               <w:jc w:val="center"/>
             </w:pPr>
             <w:r>
-              <w:t>Búsqueda de Freelancers</w:t>
+              <w:t xml:space="preserve">Búsqueda de </w:t>
             </w:r>
+            <w:proofErr w:type="spellStart"/>
+            <w:r>
+              <w:t>Freelancers</w:t>
+            </w:r>
+            <w:proofErr w:type="spellEnd"/>
           </w:p>
         </w:tc>
       </w:tr>
@@ -7280,7 +7830,15 @@
         <w:spacing w:after="240"/>
       </w:pPr>
       <w:r>
-        <w:t>Documento que presenta un resumen ejecutivo de los resultados de las pruebas realizadas. Incluye métricas clave, gráficos y tablas que ilustran el desempeño del sistema, la cobertura de pruebas, el número de defectos encontrados y corregidos, y una evaluación general de la calidad del sistema. Este informe se utiliza para informar a los stakeholders sobre el estado de las pruebas y la calidad del producto.</w:t>
+        <w:t xml:space="preserve">Documento que presenta un resumen ejecutivo de los resultados de las pruebas realizadas. Incluye métricas clave, gráficos y tablas que ilustran el desempeño del sistema, la cobertura de pruebas, el número de defectos encontrados y corregidos, y una evaluación general de la calidad del sistema. Este informe se utiliza para informar a los </w:t>
+      </w:r>
+      <w:proofErr w:type="spellStart"/>
+      <w:r>
+        <w:t>stakeholders</w:t>
+      </w:r>
+      <w:proofErr w:type="spellEnd"/>
+      <w:r>
+        <w:t xml:space="preserve"> sobre el estado de las pruebas y la calidad del producto.</w:t>
       </w:r>
     </w:p>
     <w:p>
@@ -7302,7 +7860,15 @@
         <w:spacing w:after="240"/>
       </w:pPr>
       <w:r>
-        <w:t>Documento final que certifica la finalización del proceso de pruebas. Incluye un resumen de todas las actividades de prueba realizadas, los resultados obtenidos, las lecciones aprendidas y las recomendaciones para futuras fases de desarrollo. Este informe también documenta la aprobación final de las pruebas por parte del equipo de pruebas y los stakeholders.</w:t>
+        <w:t xml:space="preserve">Documento final que certifica la finalización del proceso de pruebas. Incluye un resumen de todas las actividades de prueba realizadas, los resultados obtenidos, las lecciones aprendidas y las recomendaciones para futuras fases de desarrollo. Este informe también documenta la aprobación final de las pruebas por parte del equipo de pruebas y los </w:t>
+      </w:r>
+      <w:proofErr w:type="spellStart"/>
+      <w:r>
+        <w:t>stakeholders</w:t>
+      </w:r>
+      <w:proofErr w:type="spellEnd"/>
+      <w:r>
+        <w:t>.</w:t>
       </w:r>
     </w:p>
     <w:p>
@@ -7717,7 +8283,15 @@
         <w:jc w:val="both"/>
       </w:pPr>
       <w:r>
-        <w:t>Esto nos permite conocer la proporción del software a la que podemos garantizar que se ha probado y en caso de ser positivo, que podamos garantizar la calidad del mismo.</w:t>
+        <w:t xml:space="preserve">Esto nos permite conocer la proporción del software a la que podemos garantizar que se ha probado y en caso de ser positivo, que podamos garantizar la calidad </w:t>
+      </w:r>
+      <w:proofErr w:type="gramStart"/>
+      <w:r>
+        <w:t>del mismo</w:t>
+      </w:r>
+      <w:proofErr w:type="gramEnd"/>
+      <w:r>
+        <w:t>.</w:t>
       </w:r>
     </w:p>
     <w:p>
@@ -7961,22 +8535,49 @@
         <w:b/>
         <w:bCs/>
       </w:rPr>
-      <w:t xml:space="preserve"> Group</w:t>
+      <w:t xml:space="preserve"> </w:t>
     </w:r>
+    <w:proofErr w:type="spellStart"/>
     <w:r>
       <w:rPr>
         <w:b/>
         <w:bCs/>
       </w:rPr>
+      <w:t>Group</w:t>
+    </w:r>
+    <w:proofErr w:type="spellEnd"/>
+    <w:r>
+      <w:rPr>
+        <w:b/>
+        <w:bCs/>
+      </w:rPr>
       <w:ptab w:relativeTo="margin" w:alignment="center" w:leader="none"/>
     </w:r>
+    <w:proofErr w:type="spellStart"/>
     <w:r>
       <w:rPr>
         <w:b/>
         <w:bCs/>
       </w:rPr>
-      <w:t>NextTask: Marketplace Freelancer</w:t>
+      <w:t>NextTask</w:t>
     </w:r>
+    <w:proofErr w:type="spellEnd"/>
+    <w:r>
+      <w:rPr>
+        <w:b/>
+        <w:bCs/>
+      </w:rPr>
+      <w:t xml:space="preserve">: Marketplace </w:t>
+    </w:r>
+    <w:proofErr w:type="spellStart"/>
+    <w:r>
+      <w:rPr>
+        <w:b/>
+        <w:bCs/>
+      </w:rPr>
+      <w:t>Freelancer</w:t>
+    </w:r>
+    <w:proofErr w:type="spellEnd"/>
     <w:r>
       <w:rPr>
         <w:b/>

</xml_diff>